<commit_message>
Documentation: Demo - problems/difficulties
</commit_message>
<xml_diff>
--- a/src/main/Documentation/REST API Manual v2.docx
+++ b/src/main/Documentation/REST API Manual v2.docx
@@ -36950,8 +36950,6 @@
               </w:rPr>
               <w:t xml:space="preserve">    }</w:t>
             </w:r>
-            <w:bookmarkStart w:id="5" w:name="_GoBack"/>
-            <w:bookmarkEnd w:id="5"/>
           </w:p>
           <w:p>
             <w:pPr>
@@ -41657,6 +41655,2111 @@
       </w:r>
       <w:r>
         <w:t>"</w:t>
+      </w:r>
+      <w:r>
+        <w:t>.</w:t>
+      </w:r>
+    </w:p>
+    <w:p/>
+    <w:p>
+      <w:r>
+        <w:br w:type="page"/>
+      </w:r>
+    </w:p>
+    <w:p>
+      <w:pPr>
+        <w:rPr>
+          <w:sz w:val="28"/>
+          <w:szCs w:val="28"/>
+          <w:lang w:val="en-US"/>
+        </w:rPr>
+      </w:pPr>
+      <w:r>
+        <w:rPr>
+          <w:b/>
+          <w:bCs/>
+          <w:sz w:val="28"/>
+          <w:szCs w:val="28"/>
+          <w:lang w:val="en-US"/>
+        </w:rPr>
+        <w:lastRenderedPageBreak/>
+        <w:t>Resource</w:t>
+      </w:r>
+      <w:r>
+        <w:rPr>
+          <w:b/>
+          <w:bCs/>
+          <w:sz w:val="28"/>
+          <w:szCs w:val="28"/>
+          <w:lang w:val="en-US"/>
+        </w:rPr>
+        <w:t xml:space="preserve">: </w:t>
+      </w:r>
+      <w:r>
+        <w:rPr>
+          <w:b/>
+          <w:bCs/>
+          <w:sz w:val="28"/>
+          <w:szCs w:val="28"/>
+          <w:lang w:val="en-US"/>
+        </w:rPr>
+        <w:t>Events</w:t>
+      </w:r>
+      <w:r>
+        <w:rPr>
+          <w:b/>
+          <w:bCs/>
+          <w:sz w:val="28"/>
+          <w:szCs w:val="28"/>
+          <w:lang w:val="en-US"/>
+        </w:rPr>
+        <w:t xml:space="preserve"> </w:t>
+      </w:r>
+      <w:r>
+        <w:rPr>
+          <w:sz w:val="28"/>
+          <w:szCs w:val="28"/>
+          <w:lang w:val="en-US"/>
+        </w:rPr>
+        <w:t>("</w:t>
+      </w:r>
+      <w:proofErr w:type="spellStart"/>
+      <w:r>
+        <w:rPr>
+          <w:sz w:val="28"/>
+          <w:szCs w:val="28"/>
+          <w:lang w:val="en-US"/>
+        </w:rPr>
+        <w:t>api</w:t>
+      </w:r>
+      <w:proofErr w:type="spellEnd"/>
+      <w:r>
+        <w:rPr>
+          <w:sz w:val="28"/>
+          <w:szCs w:val="28"/>
+          <w:lang w:val="en-US"/>
+        </w:rPr>
+        <w:t>/</w:t>
+      </w:r>
+      <w:r>
+        <w:rPr>
+          <w:sz w:val="28"/>
+          <w:szCs w:val="28"/>
+          <w:lang w:val="en-US"/>
+        </w:rPr>
+        <w:t>events</w:t>
+      </w:r>
+      <w:proofErr w:type="gramStart"/>
+      <w:r>
+        <w:rPr>
+          <w:sz w:val="28"/>
+          <w:szCs w:val="28"/>
+          <w:lang w:val="en-US"/>
+        </w:rPr>
+        <w:t>/:UID</w:t>
+      </w:r>
+      <w:proofErr w:type="gramEnd"/>
+      <w:r>
+        <w:rPr>
+          <w:sz w:val="28"/>
+          <w:szCs w:val="28"/>
+          <w:lang w:val="en-US"/>
+        </w:rPr>
+        <w:t>")</w:t>
+      </w:r>
+    </w:p>
+    <w:p>
+      <w:pPr>
+        <w:rPr>
+          <w:b/>
+          <w:bCs/>
+          <w:sz w:val="28"/>
+          <w:szCs w:val="28"/>
+          <w:lang w:val="en-US"/>
+        </w:rPr>
+      </w:pPr>
+    </w:p>
+    <w:p>
+      <w:pPr>
+        <w:rPr>
+          <w:sz w:val="24"/>
+          <w:szCs w:val="24"/>
+        </w:rPr>
+      </w:pPr>
+      <w:r>
+        <w:rPr>
+          <w:sz w:val="24"/>
+          <w:szCs w:val="24"/>
+        </w:rPr>
+        <w:t>Για τους</w:t>
+      </w:r>
+      <w:r>
+        <w:rPr>
+          <w:sz w:val="24"/>
+          <w:szCs w:val="24"/>
+        </w:rPr>
+        <w:t xml:space="preserve"> </w:t>
+      </w:r>
+      <w:r>
+        <w:rPr>
+          <w:sz w:val="24"/>
+          <w:szCs w:val="24"/>
+          <w:lang w:val="en-US"/>
+        </w:rPr>
+        <w:t>professionals</w:t>
+      </w:r>
+      <w:r>
+        <w:rPr>
+          <w:sz w:val="24"/>
+          <w:szCs w:val="24"/>
+        </w:rPr>
+        <w:t xml:space="preserve"> φτιάχνετε δυναμικά το πρόγραμμα τους με βάση τα </w:t>
+      </w:r>
+      <w:r>
+        <w:rPr>
+          <w:sz w:val="24"/>
+          <w:szCs w:val="24"/>
+          <w:lang w:val="en-US"/>
+        </w:rPr>
+        <w:t>bids</w:t>
+      </w:r>
+      <w:r>
+        <w:rPr>
+          <w:sz w:val="24"/>
+          <w:szCs w:val="24"/>
+        </w:rPr>
+        <w:t xml:space="preserve"> </w:t>
+      </w:r>
+      <w:r>
+        <w:rPr>
+          <w:sz w:val="24"/>
+          <w:szCs w:val="24"/>
+        </w:rPr>
+        <w:t xml:space="preserve">που έκαναν και επιλέγηκαν από τους </w:t>
+      </w:r>
+      <w:r>
+        <w:rPr>
+          <w:sz w:val="24"/>
+          <w:szCs w:val="24"/>
+          <w:lang w:val="en-US"/>
+        </w:rPr>
+        <w:t>customers</w:t>
+      </w:r>
+      <w:r>
+        <w:rPr>
+          <w:sz w:val="24"/>
+          <w:szCs w:val="24"/>
+        </w:rPr>
+        <w:t xml:space="preserve">. </w:t>
+      </w:r>
+      <w:r>
+        <w:rPr>
+          <w:sz w:val="24"/>
+          <w:szCs w:val="24"/>
+        </w:rPr>
+        <w:t xml:space="preserve">Δεν αποθηκεύετε κάτι στην βάση δεδομένων, τα δεδομένα εξάγονται δυναμικά με βάση τα υπάρχοντα. </w:t>
+      </w:r>
+      <w:r>
+        <w:rPr>
+          <w:sz w:val="24"/>
+          <w:szCs w:val="24"/>
+        </w:rPr>
+        <w:t xml:space="preserve">   </w:t>
+      </w:r>
+    </w:p>
+    <w:p>
+      <w:pPr>
+        <w:rPr>
+          <w:sz w:val="28"/>
+          <w:szCs w:val="28"/>
+          <w:lang w:val="en-US"/>
+        </w:rPr>
+      </w:pPr>
+      <w:r>
+        <w:rPr>
+          <w:sz w:val="28"/>
+          <w:szCs w:val="28"/>
+          <w:lang w:val="en-US"/>
+        </w:rPr>
+        <w:t>Get</w:t>
+      </w:r>
+      <w:r>
+        <w:rPr>
+          <w:sz w:val="28"/>
+          <w:szCs w:val="28"/>
+        </w:rPr>
+        <w:t xml:space="preserve"> </w:t>
+      </w:r>
+      <w:r>
+        <w:rPr>
+          <w:sz w:val="28"/>
+          <w:szCs w:val="28"/>
+          <w:lang w:val="en-US"/>
+        </w:rPr>
+        <w:t>Events</w:t>
+      </w:r>
+    </w:p>
+    <w:tbl>
+      <w:tblPr>
+        <w:tblStyle w:val="TableGrid"/>
+        <w:tblW w:w="0" w:type="auto"/>
+        <w:tblLook w:val="04A0" w:firstRow="1" w:lastRow="0" w:firstColumn="1" w:lastColumn="0" w:noHBand="0" w:noVBand="1"/>
+      </w:tblPr>
+      <w:tblGrid>
+        <w:gridCol w:w="4675"/>
+        <w:gridCol w:w="4675"/>
+      </w:tblGrid>
+      <w:tr>
+        <w:tc>
+          <w:tcPr>
+            <w:tcW w:w="4675" w:type="dxa"/>
+            <w:tcBorders>
+              <w:top w:val="nil"/>
+              <w:left w:val="nil"/>
+              <w:right w:val="nil"/>
+            </w:tcBorders>
+          </w:tcPr>
+          <w:p>
+            <w:pPr>
+              <w:rPr>
+                <w:b/>
+                <w:bCs/>
+                <w:lang w:val="en-US"/>
+              </w:rPr>
+            </w:pPr>
+            <w:r>
+              <w:rPr>
+                <w:b/>
+                <w:bCs/>
+                <w:sz w:val="24"/>
+                <w:szCs w:val="24"/>
+                <w:lang w:val="en-US"/>
+              </w:rPr>
+              <w:t>Request:</w:t>
+            </w:r>
+          </w:p>
+        </w:tc>
+        <w:tc>
+          <w:tcPr>
+            <w:tcW w:w="4675" w:type="dxa"/>
+            <w:tcBorders>
+              <w:top w:val="nil"/>
+              <w:left w:val="nil"/>
+              <w:right w:val="nil"/>
+            </w:tcBorders>
+          </w:tcPr>
+          <w:p>
+            <w:pPr>
+              <w:rPr>
+                <w:b/>
+                <w:bCs/>
+                <w:lang w:val="en-US"/>
+              </w:rPr>
+            </w:pPr>
+            <w:r>
+              <w:rPr>
+                <w:b/>
+                <w:bCs/>
+                <w:sz w:val="24"/>
+                <w:szCs w:val="24"/>
+                <w:lang w:val="en-US"/>
+              </w:rPr>
+              <w:t>Response:</w:t>
+            </w:r>
+          </w:p>
+        </w:tc>
+      </w:tr>
+      <w:tr>
+        <w:tc>
+          <w:tcPr>
+            <w:tcW w:w="4675" w:type="dxa"/>
+          </w:tcPr>
+          <w:p>
+            <w:pPr>
+              <w:rPr>
+                <w:lang w:val="en-US"/>
+              </w:rPr>
+            </w:pPr>
+            <w:r>
+              <w:rPr>
+                <w:lang w:val="en-US"/>
+              </w:rPr>
+              <w:t xml:space="preserve">Method: </w:t>
+            </w:r>
+            <w:r>
+              <w:rPr>
+                <w:b/>
+                <w:bCs/>
+                <w:lang w:val="en-US"/>
+              </w:rPr>
+              <w:t>GET</w:t>
+            </w:r>
+          </w:p>
+        </w:tc>
+        <w:tc>
+          <w:tcPr>
+            <w:tcW w:w="4675" w:type="dxa"/>
+          </w:tcPr>
+          <w:p>
+            <w:pPr>
+              <w:rPr>
+                <w:lang w:val="en-US"/>
+              </w:rPr>
+            </w:pPr>
+            <w:r>
+              <w:rPr>
+                <w:lang w:val="en-US"/>
+              </w:rPr>
+              <w:t>Status</w:t>
+            </w:r>
+            <w:r>
+              <w:t xml:space="preserve"> </w:t>
+            </w:r>
+            <w:r>
+              <w:rPr>
+                <w:lang w:val="en-US"/>
+              </w:rPr>
+              <w:t>code</w:t>
+            </w:r>
+            <w:r>
+              <w:t xml:space="preserve">: </w:t>
+            </w:r>
+            <w:r>
+              <w:rPr>
+                <w:b/>
+                <w:bCs/>
+              </w:rPr>
+              <w:t>200 (</w:t>
+            </w:r>
+            <w:r>
+              <w:rPr>
+                <w:b/>
+                <w:bCs/>
+                <w:lang w:val="en-US"/>
+              </w:rPr>
+              <w:t>ok</w:t>
+            </w:r>
+            <w:r>
+              <w:rPr>
+                <w:b/>
+                <w:bCs/>
+              </w:rPr>
+              <w:t>)</w:t>
+            </w:r>
+          </w:p>
+        </w:tc>
+      </w:tr>
+      <w:tr>
+        <w:tc>
+          <w:tcPr>
+            <w:tcW w:w="4675" w:type="dxa"/>
+          </w:tcPr>
+          <w:p>
+            <w:pPr>
+              <w:rPr>
+                <w:lang w:val="en-US"/>
+              </w:rPr>
+            </w:pPr>
+            <w:r>
+              <w:rPr>
+                <w:lang w:val="en-US"/>
+              </w:rPr>
+              <w:t xml:space="preserve">URL: </w:t>
+            </w:r>
+          </w:p>
+          <w:p>
+            <w:pPr>
+              <w:rPr>
+                <w:lang w:val="en-US"/>
+              </w:rPr>
+            </w:pPr>
+            <w:r>
+              <w:rPr>
+                <w:lang w:val="en-US"/>
+              </w:rPr>
+              <w:t>/</w:t>
+            </w:r>
+            <w:proofErr w:type="spellStart"/>
+            <w:r>
+              <w:rPr>
+                <w:lang w:val="en-US"/>
+              </w:rPr>
+              <w:t>api</w:t>
+            </w:r>
+            <w:proofErr w:type="spellEnd"/>
+            <w:r>
+              <w:rPr>
+                <w:lang w:val="en-US"/>
+              </w:rPr>
+              <w:t>/</w:t>
+            </w:r>
+            <w:r>
+              <w:rPr>
+                <w:lang w:val="en-US"/>
+              </w:rPr>
+              <w:t>events</w:t>
+            </w:r>
+            <w:proofErr w:type="gramStart"/>
+            <w:r>
+              <w:rPr>
+                <w:lang w:val="en-US"/>
+              </w:rPr>
+              <w:t>/ :UID</w:t>
+            </w:r>
+            <w:proofErr w:type="gramEnd"/>
+          </w:p>
+        </w:tc>
+        <w:tc>
+          <w:tcPr>
+            <w:tcW w:w="4675" w:type="dxa"/>
+            <w:vMerge w:val="restart"/>
+          </w:tcPr>
+          <w:p>
+            <w:pPr>
+              <w:rPr>
+                <w:lang w:val="en-US"/>
+              </w:rPr>
+            </w:pPr>
+            <w:r>
+              <w:rPr>
+                <w:lang w:val="en-US"/>
+              </w:rPr>
+              <w:t xml:space="preserve">Body: </w:t>
+            </w:r>
+            <w:r>
+              <w:rPr>
+                <w:lang w:val="en-US"/>
+              </w:rPr>
+              <w:t>{</w:t>
+            </w:r>
+          </w:p>
+          <w:p>
+            <w:pPr>
+              <w:rPr>
+                <w:lang w:val="en-US"/>
+              </w:rPr>
+            </w:pPr>
+            <w:r>
+              <w:rPr>
+                <w:lang w:val="en-US"/>
+              </w:rPr>
+              <w:t xml:space="preserve">    "status": "SUCCESS",</w:t>
+            </w:r>
+          </w:p>
+          <w:p>
+            <w:pPr>
+              <w:rPr>
+                <w:lang w:val="en-US"/>
+              </w:rPr>
+            </w:pPr>
+            <w:r>
+              <w:rPr>
+                <w:lang w:val="en-US"/>
+              </w:rPr>
+              <w:t xml:space="preserve">    "msg": "</w:t>
+            </w:r>
+            <w:r>
+              <w:rPr>
+                <w:lang w:val="en-US"/>
+              </w:rPr>
+              <w:t>User events</w:t>
+            </w:r>
+            <w:r>
+              <w:rPr>
+                <w:lang w:val="en-US"/>
+              </w:rPr>
+              <w:t>",</w:t>
+            </w:r>
+          </w:p>
+          <w:p>
+            <w:pPr>
+              <w:rPr>
+                <w:lang w:val="en-US"/>
+              </w:rPr>
+            </w:pPr>
+            <w:r>
+              <w:rPr>
+                <w:lang w:val="en-US"/>
+              </w:rPr>
+              <w:t xml:space="preserve">    "data": </w:t>
+            </w:r>
+            <w:r>
+              <w:rPr>
+                <w:lang w:val="en-US"/>
+              </w:rPr>
+              <w:t>[</w:t>
+            </w:r>
+            <w:r>
+              <w:rPr>
+                <w:lang w:val="en-US"/>
+              </w:rPr>
+              <w:t>{</w:t>
+            </w:r>
+          </w:p>
+          <w:p>
+            <w:pPr>
+              <w:rPr>
+                <w:lang w:val="en-US"/>
+              </w:rPr>
+            </w:pPr>
+            <w:r>
+              <w:rPr>
+                <w:lang w:val="en-US"/>
+              </w:rPr>
+              <w:t xml:space="preserve">         </w:t>
+            </w:r>
+            <w:r>
+              <w:rPr>
+                <w:lang w:val="en-US"/>
+              </w:rPr>
+              <w:t>"</w:t>
+            </w:r>
+            <w:r>
+              <w:rPr>
+                <w:lang w:val="en-US"/>
+              </w:rPr>
+              <w:t>UID</w:t>
+            </w:r>
+            <w:r>
+              <w:rPr>
+                <w:lang w:val="en-US"/>
+              </w:rPr>
+              <w:t>"</w:t>
+            </w:r>
+            <w:r>
+              <w:rPr>
+                <w:lang w:val="en-US"/>
+              </w:rPr>
+              <w:t xml:space="preserve">: </w:t>
+            </w:r>
+            <w:r>
+              <w:rPr>
+                <w:lang w:val="en-US"/>
+              </w:rPr>
+              <w:t>"</w:t>
+            </w:r>
+            <w:proofErr w:type="spellStart"/>
+            <w:r>
+              <w:rPr>
+                <w:lang w:val="en-US"/>
+              </w:rPr>
+              <w:t>AndreasHerodotou</w:t>
+            </w:r>
+            <w:proofErr w:type="spellEnd"/>
+          </w:p>
+          <w:p>
+            <w:pPr>
+              <w:rPr>
+                <w:lang w:val="en-US"/>
+              </w:rPr>
+            </w:pPr>
+            <w:r>
+              <w:rPr>
+                <w:lang w:val="en-US"/>
+              </w:rPr>
+              <w:t xml:space="preserve">         </w:t>
+            </w:r>
+            <w:r>
+              <w:rPr>
+                <w:lang w:val="en-US"/>
+              </w:rPr>
+              <w:t>"</w:t>
+            </w:r>
+            <w:r>
+              <w:rPr>
+                <w:lang w:val="en-US"/>
+              </w:rPr>
+              <w:t>date</w:t>
+            </w:r>
+            <w:r>
+              <w:rPr>
+                <w:lang w:val="en-US"/>
+              </w:rPr>
+              <w:t>"</w:t>
+            </w:r>
+            <w:r>
+              <w:rPr>
+                <w:lang w:val="en-US"/>
+              </w:rPr>
+              <w:t xml:space="preserve">: </w:t>
+            </w:r>
+            <w:r>
+              <w:rPr>
+                <w:lang w:val="en-US"/>
+              </w:rPr>
+              <w:t>Dec 31, 2022</w:t>
+            </w:r>
+          </w:p>
+          <w:p>
+            <w:pPr>
+              <w:rPr>
+                <w:lang w:val="en-US"/>
+              </w:rPr>
+            </w:pPr>
+            <w:r>
+              <w:rPr>
+                <w:lang w:val="en-US"/>
+              </w:rPr>
+              <w:t xml:space="preserve">         </w:t>
+            </w:r>
+            <w:r>
+              <w:rPr>
+                <w:lang w:val="en-US"/>
+              </w:rPr>
+              <w:t>"</w:t>
+            </w:r>
+            <w:r>
+              <w:rPr>
+                <w:lang w:val="en-US"/>
+              </w:rPr>
+              <w:t>LID</w:t>
+            </w:r>
+            <w:r>
+              <w:rPr>
+                <w:lang w:val="en-US"/>
+              </w:rPr>
+              <w:t>"</w:t>
+            </w:r>
+            <w:r>
+              <w:rPr>
+                <w:lang w:val="en-US"/>
+              </w:rPr>
+              <w:t xml:space="preserve">: </w:t>
+            </w:r>
+            <w:r>
+              <w:rPr>
+                <w:lang w:val="en-US"/>
+              </w:rPr>
+              <w:t>"</w:t>
+            </w:r>
+            <w:r>
+              <w:rPr>
+                <w:lang w:val="en-US"/>
+              </w:rPr>
+              <w:t>ca390966-d29b</w:t>
+            </w:r>
+            <w:r>
+              <w:rPr>
+                <w:lang w:val="en-US"/>
+              </w:rPr>
+              <w:t>"</w:t>
+            </w:r>
+          </w:p>
+          <w:p>
+            <w:pPr>
+              <w:rPr>
+                <w:lang w:val="en-US"/>
+              </w:rPr>
+            </w:pPr>
+            <w:r>
+              <w:rPr>
+                <w:lang w:val="en-US"/>
+              </w:rPr>
+              <w:t xml:space="preserve">         </w:t>
+            </w:r>
+            <w:r>
+              <w:rPr>
+                <w:lang w:val="en-US"/>
+              </w:rPr>
+              <w:t>"</w:t>
+            </w:r>
+            <w:r>
+              <w:rPr>
+                <w:lang w:val="en-US"/>
+              </w:rPr>
+              <w:t>duration</w:t>
+            </w:r>
+            <w:r>
+              <w:rPr>
+                <w:lang w:val="en-US"/>
+              </w:rPr>
+              <w:t>"</w:t>
+            </w:r>
+            <w:r>
+              <w:rPr>
+                <w:lang w:val="en-US"/>
+              </w:rPr>
+              <w:t xml:space="preserve">: </w:t>
+            </w:r>
+            <w:r>
+              <w:rPr>
+                <w:lang w:val="en-US"/>
+              </w:rPr>
+              <w:t>54</w:t>
+            </w:r>
+          </w:p>
+          <w:p>
+            <w:pPr>
+              <w:rPr>
+                <w:lang w:val="en-US"/>
+              </w:rPr>
+            </w:pPr>
+            <w:r>
+              <w:rPr>
+                <w:lang w:val="en-US"/>
+              </w:rPr>
+              <w:t xml:space="preserve">         </w:t>
+            </w:r>
+            <w:r>
+              <w:rPr>
+                <w:lang w:val="en-US"/>
+              </w:rPr>
+              <w:t>"</w:t>
+            </w:r>
+            <w:proofErr w:type="spellStart"/>
+            <w:r>
+              <w:rPr>
+                <w:lang w:val="en-US"/>
+              </w:rPr>
+              <w:t>wonBID</w:t>
+            </w:r>
+            <w:proofErr w:type="spellEnd"/>
+            <w:r>
+              <w:rPr>
+                <w:lang w:val="en-US"/>
+              </w:rPr>
+              <w:t>"</w:t>
+            </w:r>
+            <w:r>
+              <w:rPr>
+                <w:lang w:val="en-US"/>
+              </w:rPr>
+              <w:t>:</w:t>
+            </w:r>
+            <w:r>
+              <w:rPr>
+                <w:lang w:val="en-US"/>
+              </w:rPr>
+              <w:tab/>
+            </w:r>
+            <w:r>
+              <w:rPr>
+                <w:lang w:val="en-US"/>
+              </w:rPr>
+              <w:t>"</w:t>
+            </w:r>
+            <w:r>
+              <w:rPr>
+                <w:lang w:val="en-US"/>
+              </w:rPr>
+              <w:t>23dc44b1-3658-4a9a</w:t>
+            </w:r>
+            <w:r>
+              <w:rPr>
+                <w:lang w:val="en-US"/>
+              </w:rPr>
+              <w:t>"</w:t>
+            </w:r>
+          </w:p>
+          <w:p>
+            <w:pPr>
+              <w:rPr>
+                <w:lang w:val="en-US"/>
+              </w:rPr>
+            </w:pPr>
+            <w:r>
+              <w:rPr>
+                <w:lang w:val="en-US"/>
+              </w:rPr>
+              <w:t xml:space="preserve">         </w:t>
+            </w:r>
+            <w:r>
+              <w:rPr>
+                <w:lang w:val="en-US"/>
+              </w:rPr>
+              <w:t>"</w:t>
+            </w:r>
+            <w:r>
+              <w:rPr>
+                <w:lang w:val="en-US"/>
+              </w:rPr>
+              <w:t>title</w:t>
+            </w:r>
+            <w:r>
+              <w:rPr>
+                <w:lang w:val="en-US"/>
+              </w:rPr>
+              <w:t>"</w:t>
+            </w:r>
+            <w:r>
+              <w:rPr>
+                <w:lang w:val="en-US"/>
+              </w:rPr>
+              <w:t xml:space="preserve">: </w:t>
+            </w:r>
+            <w:r>
+              <w:rPr>
+                <w:lang w:val="en-US"/>
+              </w:rPr>
+              <w:t>"</w:t>
+            </w:r>
+            <w:r>
+              <w:rPr>
+                <w:lang w:val="en-US"/>
+              </w:rPr>
+              <w:t>listing-title</w:t>
+            </w:r>
+            <w:r>
+              <w:rPr>
+                <w:lang w:val="en-US"/>
+              </w:rPr>
+              <w:t>"</w:t>
+            </w:r>
+          </w:p>
+          <w:p>
+            <w:pPr>
+              <w:rPr>
+                <w:lang w:val="en-US"/>
+              </w:rPr>
+            </w:pPr>
+            <w:r>
+              <w:rPr>
+                <w:lang w:val="en-US"/>
+              </w:rPr>
+              <w:t xml:space="preserve">         </w:t>
+            </w:r>
+            <w:r>
+              <w:rPr>
+                <w:lang w:val="en-US"/>
+              </w:rPr>
+              <w:t>"</w:t>
+            </w:r>
+            <w:proofErr w:type="spellStart"/>
+            <w:r>
+              <w:rPr>
+                <w:lang w:val="en-US"/>
+              </w:rPr>
+              <w:t>descr</w:t>
+            </w:r>
+            <w:proofErr w:type="spellEnd"/>
+            <w:r>
+              <w:rPr>
+                <w:lang w:val="en-US"/>
+              </w:rPr>
+              <w:t>"</w:t>
+            </w:r>
+            <w:r>
+              <w:rPr>
+                <w:lang w:val="en-US"/>
+              </w:rPr>
+              <w:t xml:space="preserve">: </w:t>
+            </w:r>
+            <w:r>
+              <w:rPr>
+                <w:lang w:val="en-US"/>
+              </w:rPr>
+              <w:t>"</w:t>
+            </w:r>
+            <w:r>
+              <w:rPr>
+                <w:lang w:val="en-US"/>
+              </w:rPr>
+              <w:t>listing-</w:t>
+            </w:r>
+            <w:proofErr w:type="spellStart"/>
+            <w:r>
+              <w:rPr>
+                <w:lang w:val="en-US"/>
+              </w:rPr>
+              <w:t>descr</w:t>
+            </w:r>
+            <w:proofErr w:type="spellEnd"/>
+            <w:r>
+              <w:rPr>
+                <w:lang w:val="en-US"/>
+              </w:rPr>
+              <w:t>"</w:t>
+            </w:r>
+          </w:p>
+          <w:p>
+            <w:pPr>
+              <w:rPr>
+                <w:lang w:val="en-US"/>
+              </w:rPr>
+            </w:pPr>
+            <w:r>
+              <w:rPr>
+                <w:lang w:val="en-US"/>
+              </w:rPr>
+              <w:t xml:space="preserve">    }</w:t>
+            </w:r>
+            <w:r>
+              <w:rPr>
+                <w:lang w:val="en-US"/>
+              </w:rPr>
+              <w:t>]</w:t>
+            </w:r>
+          </w:p>
+          <w:p>
+            <w:pPr>
+              <w:rPr>
+                <w:lang w:val="en-US"/>
+              </w:rPr>
+            </w:pPr>
+            <w:r>
+              <w:rPr>
+                <w:lang w:val="en-US"/>
+              </w:rPr>
+              <w:t>}</w:t>
+            </w:r>
+          </w:p>
+        </w:tc>
+      </w:tr>
+      <w:tr>
+        <w:tc>
+          <w:tcPr>
+            <w:tcW w:w="4675" w:type="dxa"/>
+          </w:tcPr>
+          <w:p>
+            <w:pPr>
+              <w:rPr>
+                <w:lang w:val="en-US"/>
+              </w:rPr>
+            </w:pPr>
+            <w:r>
+              <w:rPr>
+                <w:lang w:val="en-US"/>
+              </w:rPr>
+              <w:t xml:space="preserve">Body: </w:t>
+            </w:r>
+            <w:r>
+              <w:rPr>
+                <w:lang w:val="en-US"/>
+              </w:rPr>
+              <w:t>{</w:t>
+            </w:r>
+            <w:r>
+              <w:rPr>
+                <w:lang w:val="en-US"/>
+              </w:rPr>
+              <w:t>}</w:t>
+            </w:r>
+          </w:p>
+          <w:p>
+            <w:pPr>
+              <w:rPr>
+                <w:lang w:val="en-US"/>
+              </w:rPr>
+            </w:pPr>
+          </w:p>
+        </w:tc>
+        <w:tc>
+          <w:tcPr>
+            <w:tcW w:w="4675" w:type="dxa"/>
+            <w:vMerge/>
+          </w:tcPr>
+          <w:p/>
+        </w:tc>
+      </w:tr>
+    </w:tbl>
+    <w:p>
+      <w:r>
+        <w:t>Επιστέφει</w:t>
+      </w:r>
+      <w:r>
+        <w:t xml:space="preserve"> </w:t>
+      </w:r>
+      <w:r>
+        <w:t xml:space="preserve">όλα τα </w:t>
+      </w:r>
+      <w:r>
+        <w:rPr>
+          <w:lang w:val="en-US"/>
+        </w:rPr>
+        <w:t>events</w:t>
+      </w:r>
+      <w:r>
+        <w:t xml:space="preserve"> </w:t>
+      </w:r>
+      <w:r>
+        <w:t xml:space="preserve">του χρήστη με </w:t>
+      </w:r>
+      <w:r>
+        <w:rPr>
+          <w:lang w:val="en-US"/>
+        </w:rPr>
+        <w:t>UID</w:t>
+      </w:r>
+      <w:r>
+        <w:t xml:space="preserve"> = </w:t>
+      </w:r>
+      <w:r>
+        <w:t>"</w:t>
+      </w:r>
+      <w:proofErr w:type="spellStart"/>
+      <w:r>
+        <w:rPr>
+          <w:lang w:val="en-US"/>
+        </w:rPr>
+        <w:t>AndreasHerodotou</w:t>
+      </w:r>
+      <w:proofErr w:type="spellEnd"/>
+      <w:r>
+        <w:t>"</w:t>
+      </w:r>
+      <w:r>
+        <w:t>.</w:t>
+      </w:r>
+    </w:p>
+    <w:p>
+      <w:r>
+        <w:br w:type="page"/>
+      </w:r>
+    </w:p>
+    <w:p>
+      <w:pPr>
+        <w:rPr>
+          <w:sz w:val="28"/>
+          <w:szCs w:val="28"/>
+          <w:lang w:val="en-US"/>
+        </w:rPr>
+      </w:pPr>
+      <w:r>
+        <w:rPr>
+          <w:b/>
+          <w:bCs/>
+          <w:sz w:val="28"/>
+          <w:szCs w:val="28"/>
+          <w:lang w:val="en-US"/>
+        </w:rPr>
+        <w:lastRenderedPageBreak/>
+        <w:t>Resource</w:t>
+      </w:r>
+      <w:r>
+        <w:rPr>
+          <w:b/>
+          <w:bCs/>
+          <w:sz w:val="28"/>
+          <w:szCs w:val="28"/>
+          <w:lang w:val="en-US"/>
+        </w:rPr>
+        <w:t xml:space="preserve">: </w:t>
+      </w:r>
+      <w:r>
+        <w:rPr>
+          <w:b/>
+          <w:bCs/>
+          <w:sz w:val="28"/>
+          <w:szCs w:val="28"/>
+          <w:lang w:val="en-US"/>
+        </w:rPr>
+        <w:t>Statistics</w:t>
+      </w:r>
+      <w:r>
+        <w:rPr>
+          <w:b/>
+          <w:bCs/>
+          <w:sz w:val="28"/>
+          <w:szCs w:val="28"/>
+          <w:lang w:val="en-US"/>
+        </w:rPr>
+        <w:t xml:space="preserve"> </w:t>
+      </w:r>
+      <w:r>
+        <w:rPr>
+          <w:sz w:val="28"/>
+          <w:szCs w:val="28"/>
+          <w:lang w:val="en-US"/>
+        </w:rPr>
+        <w:t>("</w:t>
+      </w:r>
+      <w:proofErr w:type="spellStart"/>
+      <w:r>
+        <w:rPr>
+          <w:sz w:val="28"/>
+          <w:szCs w:val="28"/>
+          <w:lang w:val="en-US"/>
+        </w:rPr>
+        <w:t>api</w:t>
+      </w:r>
+      <w:proofErr w:type="spellEnd"/>
+      <w:r>
+        <w:rPr>
+          <w:sz w:val="28"/>
+          <w:szCs w:val="28"/>
+          <w:lang w:val="en-US"/>
+        </w:rPr>
+        <w:t>/</w:t>
+      </w:r>
+      <w:r>
+        <w:rPr>
+          <w:sz w:val="28"/>
+          <w:szCs w:val="28"/>
+          <w:lang w:val="en-US"/>
+        </w:rPr>
+        <w:t>statistics</w:t>
+      </w:r>
+      <w:proofErr w:type="gramStart"/>
+      <w:r>
+        <w:rPr>
+          <w:sz w:val="28"/>
+          <w:szCs w:val="28"/>
+          <w:lang w:val="en-US"/>
+        </w:rPr>
+        <w:t>/:UID</w:t>
+      </w:r>
+      <w:proofErr w:type="gramEnd"/>
+      <w:r>
+        <w:rPr>
+          <w:sz w:val="28"/>
+          <w:szCs w:val="28"/>
+          <w:lang w:val="en-US"/>
+        </w:rPr>
+        <w:t>"</w:t>
+      </w:r>
+      <w:r>
+        <w:rPr>
+          <w:sz w:val="28"/>
+          <w:szCs w:val="28"/>
+          <w:lang w:val="en-US"/>
+        </w:rPr>
+        <w:t xml:space="preserve"> </w:t>
+      </w:r>
+      <w:r>
+        <w:rPr>
+          <w:sz w:val="28"/>
+          <w:szCs w:val="28"/>
+        </w:rPr>
+        <w:t>ή</w:t>
+      </w:r>
+      <w:r>
+        <w:rPr>
+          <w:sz w:val="28"/>
+          <w:szCs w:val="28"/>
+          <w:lang w:val="en-US"/>
+        </w:rPr>
+        <w:t xml:space="preserve"> </w:t>
+      </w:r>
+      <w:r>
+        <w:rPr>
+          <w:sz w:val="28"/>
+          <w:szCs w:val="28"/>
+          <w:lang w:val="en-US"/>
+        </w:rPr>
+        <w:t>"</w:t>
+      </w:r>
+      <w:proofErr w:type="spellStart"/>
+      <w:r>
+        <w:rPr>
+          <w:sz w:val="28"/>
+          <w:szCs w:val="28"/>
+          <w:lang w:val="en-US"/>
+        </w:rPr>
+        <w:t>api</w:t>
+      </w:r>
+      <w:proofErr w:type="spellEnd"/>
+      <w:r>
+        <w:rPr>
+          <w:sz w:val="28"/>
+          <w:szCs w:val="28"/>
+          <w:lang w:val="en-US"/>
+        </w:rPr>
+        <w:t>/</w:t>
+      </w:r>
+      <w:r>
+        <w:rPr>
+          <w:sz w:val="28"/>
+          <w:szCs w:val="28"/>
+          <w:lang w:val="en-US"/>
+        </w:rPr>
+        <w:t>users/</w:t>
+      </w:r>
+      <w:r>
+        <w:rPr>
+          <w:sz w:val="28"/>
+          <w:szCs w:val="28"/>
+          <w:lang w:val="en-US"/>
+        </w:rPr>
+        <w:t>:UID</w:t>
+      </w:r>
+      <w:r>
+        <w:rPr>
+          <w:sz w:val="28"/>
+          <w:szCs w:val="28"/>
+          <w:lang w:val="en-US"/>
+        </w:rPr>
+        <w:t xml:space="preserve">/ </w:t>
+      </w:r>
+      <w:r>
+        <w:rPr>
+          <w:sz w:val="28"/>
+          <w:szCs w:val="28"/>
+          <w:lang w:val="en-US"/>
+        </w:rPr>
+        <w:t>statistics</w:t>
+      </w:r>
+      <w:r>
+        <w:rPr>
+          <w:sz w:val="28"/>
+          <w:szCs w:val="28"/>
+          <w:lang w:val="en-US"/>
+        </w:rPr>
+        <w:t>"</w:t>
+      </w:r>
+      <w:r>
+        <w:rPr>
+          <w:sz w:val="28"/>
+          <w:szCs w:val="28"/>
+          <w:lang w:val="en-US"/>
+        </w:rPr>
+        <w:t>)</w:t>
+      </w:r>
+    </w:p>
+    <w:p>
+      <w:pPr>
+        <w:rPr>
+          <w:b/>
+          <w:bCs/>
+          <w:sz w:val="28"/>
+          <w:szCs w:val="28"/>
+          <w:lang w:val="en-US"/>
+        </w:rPr>
+      </w:pPr>
+      <w:bookmarkStart w:id="5" w:name="_GoBack"/>
+      <w:bookmarkEnd w:id="5"/>
+    </w:p>
+    <w:p>
+      <w:pPr>
+        <w:rPr>
+          <w:sz w:val="24"/>
+          <w:szCs w:val="24"/>
+        </w:rPr>
+      </w:pPr>
+      <w:r>
+        <w:rPr>
+          <w:sz w:val="24"/>
+          <w:szCs w:val="24"/>
+        </w:rPr>
+        <w:t>Για τους</w:t>
+      </w:r>
+      <w:r>
+        <w:rPr>
+          <w:sz w:val="24"/>
+          <w:szCs w:val="24"/>
+        </w:rPr>
+        <w:t xml:space="preserve"> </w:t>
+      </w:r>
+      <w:r>
+        <w:rPr>
+          <w:sz w:val="24"/>
+          <w:szCs w:val="24"/>
+          <w:lang w:val="en-US"/>
+        </w:rPr>
+        <w:t>professionals</w:t>
+      </w:r>
+      <w:r>
+        <w:rPr>
+          <w:sz w:val="24"/>
+          <w:szCs w:val="24"/>
+        </w:rPr>
+        <w:t xml:space="preserve"> φτιάχν</w:t>
+      </w:r>
+      <w:r>
+        <w:rPr>
+          <w:sz w:val="24"/>
+          <w:szCs w:val="24"/>
+        </w:rPr>
+        <w:t>ονται</w:t>
+      </w:r>
+      <w:r>
+        <w:rPr>
+          <w:sz w:val="24"/>
+          <w:szCs w:val="24"/>
+        </w:rPr>
+        <w:t xml:space="preserve"> δυναμικά </w:t>
+      </w:r>
+      <w:r>
+        <w:rPr>
+          <w:sz w:val="24"/>
+          <w:szCs w:val="24"/>
+        </w:rPr>
+        <w:t xml:space="preserve">στατιστικά στοιχεία που  αφορούνε τα </w:t>
+      </w:r>
+      <w:r>
+        <w:rPr>
+          <w:sz w:val="24"/>
+          <w:szCs w:val="24"/>
+          <w:lang w:val="en-US"/>
+        </w:rPr>
+        <w:t>bids</w:t>
+      </w:r>
+      <w:r>
+        <w:rPr>
+          <w:sz w:val="24"/>
+          <w:szCs w:val="24"/>
+        </w:rPr>
+        <w:t xml:space="preserve">, τα </w:t>
+      </w:r>
+      <w:r>
+        <w:rPr>
+          <w:sz w:val="24"/>
+          <w:szCs w:val="24"/>
+          <w:lang w:val="en-US"/>
+        </w:rPr>
+        <w:t>reviews</w:t>
+      </w:r>
+      <w:r>
+        <w:rPr>
+          <w:sz w:val="24"/>
+          <w:szCs w:val="24"/>
+        </w:rPr>
+        <w:t xml:space="preserve"> </w:t>
+      </w:r>
+      <w:r>
+        <w:rPr>
+          <w:sz w:val="24"/>
+          <w:szCs w:val="24"/>
+        </w:rPr>
+        <w:t>που έκαναν</w:t>
+      </w:r>
+      <w:r>
+        <w:rPr>
+          <w:sz w:val="24"/>
+          <w:szCs w:val="24"/>
+        </w:rPr>
+        <w:t xml:space="preserve">, </w:t>
+      </w:r>
+      <w:r>
+        <w:rPr>
+          <w:sz w:val="24"/>
+          <w:szCs w:val="24"/>
+        </w:rPr>
+        <w:t xml:space="preserve">τα </w:t>
+      </w:r>
+      <w:r>
+        <w:rPr>
+          <w:sz w:val="24"/>
+          <w:szCs w:val="24"/>
+          <w:lang w:val="en-US"/>
+        </w:rPr>
+        <w:t>listings</w:t>
+      </w:r>
+      <w:r>
+        <w:rPr>
+          <w:sz w:val="24"/>
+          <w:szCs w:val="24"/>
+        </w:rPr>
+        <w:t xml:space="preserve"> </w:t>
+      </w:r>
+      <w:r>
+        <w:rPr>
+          <w:sz w:val="24"/>
+          <w:szCs w:val="24"/>
+        </w:rPr>
+        <w:t>που επιλέγηκαν, καθώς  και τα λεφτά που κέρδισαν.</w:t>
+      </w:r>
+      <w:r>
+        <w:rPr>
+          <w:sz w:val="24"/>
+          <w:szCs w:val="24"/>
+        </w:rPr>
+        <w:t xml:space="preserve"> Τα στατιστικά είναι για τον τελευταίο χρόνο, τελευταίο μήνα, τελευταία βδομάδα ή για όλο το διάστημα που ο </w:t>
+      </w:r>
+      <w:r>
+        <w:rPr>
+          <w:sz w:val="24"/>
+          <w:szCs w:val="24"/>
+          <w:lang w:val="en-US"/>
+        </w:rPr>
+        <w:t>professional</w:t>
+      </w:r>
+      <w:r>
+        <w:rPr>
+          <w:sz w:val="24"/>
+          <w:szCs w:val="24"/>
+        </w:rPr>
+        <w:t xml:space="preserve"> </w:t>
+      </w:r>
+      <w:r>
+        <w:rPr>
+          <w:sz w:val="24"/>
+          <w:szCs w:val="24"/>
+        </w:rPr>
+        <w:t>είναι εγγεγραμμένος στην σελίδα.</w:t>
+      </w:r>
+      <w:r>
+        <w:rPr>
+          <w:sz w:val="24"/>
+          <w:szCs w:val="24"/>
+        </w:rPr>
+        <w:t xml:space="preserve"> </w:t>
+      </w:r>
+      <w:r>
+        <w:rPr>
+          <w:sz w:val="24"/>
+          <w:szCs w:val="24"/>
+          <w:lang w:val="en-US"/>
+        </w:rPr>
+        <w:t>By</w:t>
+      </w:r>
+      <w:r>
+        <w:rPr>
+          <w:sz w:val="24"/>
+          <w:szCs w:val="24"/>
+        </w:rPr>
+        <w:t xml:space="preserve"> </w:t>
+      </w:r>
+      <w:r>
+        <w:rPr>
+          <w:sz w:val="24"/>
+          <w:szCs w:val="24"/>
+          <w:lang w:val="en-US"/>
+        </w:rPr>
+        <w:t>default,</w:t>
+      </w:r>
+      <w:r>
+        <w:rPr>
+          <w:sz w:val="24"/>
+          <w:szCs w:val="24"/>
+        </w:rPr>
+        <w:t xml:space="preserve"> </w:t>
+      </w:r>
+      <w:r>
+        <w:rPr>
+          <w:sz w:val="24"/>
+          <w:szCs w:val="24"/>
+        </w:rPr>
+        <w:t xml:space="preserve">αν γίνει κάποιο </w:t>
+      </w:r>
+      <w:r>
+        <w:rPr>
+          <w:sz w:val="24"/>
+          <w:szCs w:val="24"/>
+          <w:lang w:val="en-US"/>
+        </w:rPr>
+        <w:t>request</w:t>
+      </w:r>
+      <w:r>
+        <w:rPr>
+          <w:sz w:val="24"/>
+          <w:szCs w:val="24"/>
+        </w:rPr>
+        <w:t xml:space="preserve"> </w:t>
+      </w:r>
+      <w:r>
+        <w:rPr>
+          <w:sz w:val="24"/>
+          <w:szCs w:val="24"/>
+        </w:rPr>
+        <w:t xml:space="preserve">στο γενικό </w:t>
+      </w:r>
+      <w:proofErr w:type="spellStart"/>
+      <w:r>
+        <w:rPr>
+          <w:sz w:val="24"/>
+          <w:szCs w:val="24"/>
+          <w:lang w:val="en-US"/>
+        </w:rPr>
+        <w:t>url</w:t>
+      </w:r>
+      <w:proofErr w:type="spellEnd"/>
+      <w:r>
+        <w:rPr>
+          <w:sz w:val="24"/>
+          <w:szCs w:val="24"/>
+        </w:rPr>
+        <w:t xml:space="preserve"> </w:t>
+      </w:r>
+      <w:r>
+        <w:rPr>
+          <w:sz w:val="24"/>
+          <w:szCs w:val="24"/>
+        </w:rPr>
+        <w:t>επιστρέφονται τα στατιστικά του τελευταίου χρόνου.</w:t>
+      </w:r>
+    </w:p>
+    <w:p>
+      <w:pPr>
+        <w:rPr>
+          <w:sz w:val="28"/>
+          <w:szCs w:val="28"/>
+        </w:rPr>
+      </w:pPr>
+      <w:r>
+        <w:rPr>
+          <w:sz w:val="28"/>
+          <w:szCs w:val="28"/>
+          <w:lang w:val="en-US"/>
+        </w:rPr>
+        <w:t>Get</w:t>
+      </w:r>
+      <w:r>
+        <w:rPr>
+          <w:sz w:val="28"/>
+          <w:szCs w:val="28"/>
+        </w:rPr>
+        <w:t xml:space="preserve"> </w:t>
+      </w:r>
+      <w:r>
+        <w:rPr>
+          <w:sz w:val="28"/>
+          <w:szCs w:val="28"/>
+          <w:lang w:val="en-US"/>
+        </w:rPr>
+        <w:t>Statistics</w:t>
+      </w:r>
+    </w:p>
+    <w:tbl>
+      <w:tblPr>
+        <w:tblStyle w:val="TableGrid"/>
+        <w:tblW w:w="0" w:type="auto"/>
+        <w:tblLook w:val="04A0" w:firstRow="1" w:lastRow="0" w:firstColumn="1" w:lastColumn="0" w:noHBand="0" w:noVBand="1"/>
+      </w:tblPr>
+      <w:tblGrid>
+        <w:gridCol w:w="4675"/>
+        <w:gridCol w:w="4675"/>
+      </w:tblGrid>
+      <w:tr>
+        <w:tc>
+          <w:tcPr>
+            <w:tcW w:w="4675" w:type="dxa"/>
+            <w:tcBorders>
+              <w:top w:val="nil"/>
+              <w:left w:val="nil"/>
+              <w:right w:val="nil"/>
+            </w:tcBorders>
+          </w:tcPr>
+          <w:p>
+            <w:pPr>
+              <w:rPr>
+                <w:b/>
+                <w:bCs/>
+                <w:lang w:val="en-US"/>
+              </w:rPr>
+            </w:pPr>
+            <w:r>
+              <w:rPr>
+                <w:b/>
+                <w:bCs/>
+                <w:sz w:val="24"/>
+                <w:szCs w:val="24"/>
+                <w:lang w:val="en-US"/>
+              </w:rPr>
+              <w:t>Request:</w:t>
+            </w:r>
+          </w:p>
+        </w:tc>
+        <w:tc>
+          <w:tcPr>
+            <w:tcW w:w="4675" w:type="dxa"/>
+            <w:tcBorders>
+              <w:top w:val="nil"/>
+              <w:left w:val="nil"/>
+              <w:right w:val="nil"/>
+            </w:tcBorders>
+          </w:tcPr>
+          <w:p>
+            <w:pPr>
+              <w:rPr>
+                <w:b/>
+                <w:bCs/>
+                <w:lang w:val="en-US"/>
+              </w:rPr>
+            </w:pPr>
+            <w:r>
+              <w:rPr>
+                <w:b/>
+                <w:bCs/>
+                <w:sz w:val="24"/>
+                <w:szCs w:val="24"/>
+                <w:lang w:val="en-US"/>
+              </w:rPr>
+              <w:t>Response:</w:t>
+            </w:r>
+          </w:p>
+        </w:tc>
+      </w:tr>
+      <w:tr>
+        <w:tc>
+          <w:tcPr>
+            <w:tcW w:w="4675" w:type="dxa"/>
+          </w:tcPr>
+          <w:p>
+            <w:pPr>
+              <w:rPr>
+                <w:lang w:val="en-US"/>
+              </w:rPr>
+            </w:pPr>
+            <w:r>
+              <w:rPr>
+                <w:lang w:val="en-US"/>
+              </w:rPr>
+              <w:t xml:space="preserve">Method: </w:t>
+            </w:r>
+            <w:r>
+              <w:rPr>
+                <w:b/>
+                <w:bCs/>
+                <w:lang w:val="en-US"/>
+              </w:rPr>
+              <w:t>GET</w:t>
+            </w:r>
+          </w:p>
+        </w:tc>
+        <w:tc>
+          <w:tcPr>
+            <w:tcW w:w="4675" w:type="dxa"/>
+          </w:tcPr>
+          <w:p>
+            <w:pPr>
+              <w:rPr>
+                <w:lang w:val="en-US"/>
+              </w:rPr>
+            </w:pPr>
+            <w:r>
+              <w:rPr>
+                <w:lang w:val="en-US"/>
+              </w:rPr>
+              <w:t>Status</w:t>
+            </w:r>
+            <w:r>
+              <w:t xml:space="preserve"> </w:t>
+            </w:r>
+            <w:r>
+              <w:rPr>
+                <w:lang w:val="en-US"/>
+              </w:rPr>
+              <w:t>code</w:t>
+            </w:r>
+            <w:r>
+              <w:t xml:space="preserve">: </w:t>
+            </w:r>
+            <w:r>
+              <w:rPr>
+                <w:b/>
+                <w:bCs/>
+              </w:rPr>
+              <w:t>200 (</w:t>
+            </w:r>
+            <w:r>
+              <w:rPr>
+                <w:b/>
+                <w:bCs/>
+                <w:lang w:val="en-US"/>
+              </w:rPr>
+              <w:t>ok</w:t>
+            </w:r>
+            <w:r>
+              <w:rPr>
+                <w:b/>
+                <w:bCs/>
+              </w:rPr>
+              <w:t>)</w:t>
+            </w:r>
+          </w:p>
+        </w:tc>
+      </w:tr>
+      <w:tr>
+        <w:tc>
+          <w:tcPr>
+            <w:tcW w:w="4675" w:type="dxa"/>
+          </w:tcPr>
+          <w:p>
+            <w:pPr>
+              <w:rPr>
+                <w:lang w:val="en-US"/>
+              </w:rPr>
+            </w:pPr>
+            <w:r>
+              <w:rPr>
+                <w:lang w:val="en-US"/>
+              </w:rPr>
+              <w:t xml:space="preserve">URL: </w:t>
+            </w:r>
+          </w:p>
+          <w:p>
+            <w:pPr>
+              <w:rPr>
+                <w:lang w:val="en-US"/>
+              </w:rPr>
+            </w:pPr>
+            <w:r>
+              <w:rPr>
+                <w:lang w:val="en-US"/>
+              </w:rPr>
+              <w:t>/</w:t>
+            </w:r>
+            <w:proofErr w:type="spellStart"/>
+            <w:r>
+              <w:rPr>
+                <w:lang w:val="en-US"/>
+              </w:rPr>
+              <w:t>api</w:t>
+            </w:r>
+            <w:proofErr w:type="spellEnd"/>
+            <w:r>
+              <w:rPr>
+                <w:lang w:val="en-US"/>
+              </w:rPr>
+              <w:t>/</w:t>
+            </w:r>
+            <w:r>
+              <w:rPr>
+                <w:lang w:val="en-US"/>
+              </w:rPr>
+              <w:t>statistics</w:t>
+            </w:r>
+            <w:proofErr w:type="gramStart"/>
+            <w:r>
+              <w:rPr>
+                <w:lang w:val="en-US"/>
+              </w:rPr>
+              <w:t>/ :UID</w:t>
+            </w:r>
+            <w:proofErr w:type="gramEnd"/>
+          </w:p>
+        </w:tc>
+        <w:tc>
+          <w:tcPr>
+            <w:tcW w:w="4675" w:type="dxa"/>
+            <w:vMerge w:val="restart"/>
+          </w:tcPr>
+          <w:p>
+            <w:pPr>
+              <w:rPr>
+                <w:lang w:val="en-US"/>
+              </w:rPr>
+            </w:pPr>
+            <w:r>
+              <w:rPr>
+                <w:lang w:val="en-US"/>
+              </w:rPr>
+              <w:t xml:space="preserve">Body: </w:t>
+            </w:r>
+            <w:r>
+              <w:rPr>
+                <w:lang w:val="en-US"/>
+              </w:rPr>
+              <w:t>{</w:t>
+            </w:r>
+          </w:p>
+          <w:p>
+            <w:pPr>
+              <w:rPr>
+                <w:lang w:val="en-US"/>
+              </w:rPr>
+            </w:pPr>
+            <w:r>
+              <w:rPr>
+                <w:lang w:val="en-US"/>
+              </w:rPr>
+              <w:t xml:space="preserve">    "status": "SUCCESS",</w:t>
+            </w:r>
+          </w:p>
+          <w:p>
+            <w:pPr>
+              <w:rPr>
+                <w:lang w:val="en-US"/>
+              </w:rPr>
+            </w:pPr>
+            <w:r>
+              <w:rPr>
+                <w:lang w:val="en-US"/>
+              </w:rPr>
+              <w:t xml:space="preserve">    "msg": "Review </w:t>
+            </w:r>
+            <w:proofErr w:type="gramStart"/>
+            <w:r>
+              <w:rPr>
+                <w:lang w:val="en-US"/>
+              </w:rPr>
+              <w:t>With</w:t>
+            </w:r>
+            <w:proofErr w:type="gramEnd"/>
+            <w:r>
+              <w:rPr>
+                <w:lang w:val="en-US"/>
+              </w:rPr>
+              <w:t xml:space="preserve"> RID = ef3ac4d2-7344",</w:t>
+            </w:r>
+          </w:p>
+          <w:p>
+            <w:pPr>
+              <w:rPr>
+                <w:lang w:val="en-US"/>
+              </w:rPr>
+            </w:pPr>
+            <w:r>
+              <w:rPr>
+                <w:lang w:val="en-US"/>
+              </w:rPr>
+              <w:t xml:space="preserve">    "data": </w:t>
+            </w:r>
+            <w:r>
+              <w:rPr>
+                <w:lang w:val="en-US"/>
+              </w:rPr>
+              <w:t>{</w:t>
+            </w:r>
+          </w:p>
+          <w:p>
+            <w:pPr>
+              <w:rPr>
+                <w:lang w:val="en-US"/>
+              </w:rPr>
+            </w:pPr>
+            <w:r>
+              <w:rPr>
+                <w:lang w:val="en-US"/>
+              </w:rPr>
+              <w:t xml:space="preserve">        "Money": {</w:t>
+            </w:r>
+          </w:p>
+          <w:p>
+            <w:pPr>
+              <w:rPr>
+                <w:lang w:val="en-US"/>
+              </w:rPr>
+            </w:pPr>
+            <w:r>
+              <w:rPr>
+                <w:lang w:val="en-US"/>
+              </w:rPr>
+              <w:t xml:space="preserve">            "</w:t>
+            </w:r>
+            <w:proofErr w:type="gramStart"/>
+            <w:r>
+              <w:rPr>
+                <w:lang w:val="en-US"/>
+              </w:rPr>
+              <w:t>January  "</w:t>
+            </w:r>
+            <w:proofErr w:type="gramEnd"/>
+            <w:r>
+              <w:rPr>
+                <w:lang w:val="en-US"/>
+              </w:rPr>
+              <w:t>: 95</w:t>
+            </w:r>
+          </w:p>
+          <w:p>
+            <w:pPr>
+              <w:rPr>
+                <w:lang w:val="en-US"/>
+              </w:rPr>
+            </w:pPr>
+            <w:r>
+              <w:rPr>
+                <w:lang w:val="en-US"/>
+              </w:rPr>
+              <w:t xml:space="preserve">        },</w:t>
+            </w:r>
+          </w:p>
+          <w:p>
+            <w:pPr>
+              <w:rPr>
+                <w:lang w:val="en-US"/>
+              </w:rPr>
+            </w:pPr>
+            <w:r>
+              <w:rPr>
+                <w:lang w:val="en-US"/>
+              </w:rPr>
+              <w:t xml:space="preserve">        "Reviews": {</w:t>
+            </w:r>
+          </w:p>
+          <w:p>
+            <w:pPr>
+              <w:rPr>
+                <w:lang w:val="en-US"/>
+              </w:rPr>
+            </w:pPr>
+            <w:r>
+              <w:rPr>
+                <w:lang w:val="en-US"/>
+              </w:rPr>
+              <w:t xml:space="preserve">            "</w:t>
+            </w:r>
+            <w:proofErr w:type="gramStart"/>
+            <w:r>
+              <w:rPr>
+                <w:lang w:val="en-US"/>
+              </w:rPr>
+              <w:t>January  "</w:t>
+            </w:r>
+            <w:proofErr w:type="gramEnd"/>
+            <w:r>
+              <w:rPr>
+                <w:lang w:val="en-US"/>
+              </w:rPr>
+              <w:t>: 1</w:t>
+            </w:r>
+          </w:p>
+          <w:p>
+            <w:pPr>
+              <w:rPr>
+                <w:lang w:val="en-US"/>
+              </w:rPr>
+            </w:pPr>
+            <w:r>
+              <w:rPr>
+                <w:lang w:val="en-US"/>
+              </w:rPr>
+              <w:t xml:space="preserve">        },</w:t>
+            </w:r>
+          </w:p>
+          <w:p>
+            <w:pPr>
+              <w:rPr>
+                <w:lang w:val="en-US"/>
+              </w:rPr>
+            </w:pPr>
+            <w:r>
+              <w:rPr>
+                <w:lang w:val="en-US"/>
+              </w:rPr>
+              <w:t xml:space="preserve">        "Listings": {},</w:t>
+            </w:r>
+          </w:p>
+          <w:p>
+            <w:pPr>
+              <w:rPr>
+                <w:lang w:val="en-US"/>
+              </w:rPr>
+            </w:pPr>
+            <w:r>
+              <w:rPr>
+                <w:lang w:val="en-US"/>
+              </w:rPr>
+              <w:t xml:space="preserve">        "Bids": {</w:t>
+            </w:r>
+          </w:p>
+          <w:p>
+            <w:pPr>
+              <w:rPr>
+                <w:lang w:val="en-US"/>
+              </w:rPr>
+            </w:pPr>
+            <w:r>
+              <w:rPr>
+                <w:lang w:val="en-US"/>
+              </w:rPr>
+              <w:t xml:space="preserve">            "</w:t>
+            </w:r>
+            <w:proofErr w:type="gramStart"/>
+            <w:r>
+              <w:rPr>
+                <w:lang w:val="en-US"/>
+              </w:rPr>
+              <w:t>January  "</w:t>
+            </w:r>
+            <w:proofErr w:type="gramEnd"/>
+            <w:r>
+              <w:rPr>
+                <w:lang w:val="en-US"/>
+              </w:rPr>
+              <w:t>: 3</w:t>
+            </w:r>
+          </w:p>
+          <w:p>
+            <w:pPr>
+              <w:rPr>
+                <w:lang w:val="en-US"/>
+              </w:rPr>
+            </w:pPr>
+            <w:r>
+              <w:rPr>
+                <w:lang w:val="en-US"/>
+              </w:rPr>
+              <w:t xml:space="preserve">        }</w:t>
+            </w:r>
+          </w:p>
+          <w:p>
+            <w:pPr>
+              <w:rPr>
+                <w:lang w:val="en-US"/>
+              </w:rPr>
+            </w:pPr>
+            <w:r>
+              <w:rPr>
+                <w:lang w:val="en-US"/>
+              </w:rPr>
+              <w:t xml:space="preserve">    }</w:t>
+            </w:r>
+            <w:r>
+              <w:rPr>
+                <w:lang w:val="en-US"/>
+              </w:rPr>
+              <w:t xml:space="preserve"> </w:t>
+            </w:r>
+          </w:p>
+          <w:p>
+            <w:pPr>
+              <w:rPr>
+                <w:lang w:val="en-US"/>
+              </w:rPr>
+            </w:pPr>
+            <w:r>
+              <w:rPr>
+                <w:lang w:val="en-US"/>
+              </w:rPr>
+              <w:t>}</w:t>
+            </w:r>
+          </w:p>
+        </w:tc>
+      </w:tr>
+      <w:tr>
+        <w:tc>
+          <w:tcPr>
+            <w:tcW w:w="4675" w:type="dxa"/>
+          </w:tcPr>
+          <w:p>
+            <w:pPr>
+              <w:rPr>
+                <w:lang w:val="en-US"/>
+              </w:rPr>
+            </w:pPr>
+            <w:r>
+              <w:rPr>
+                <w:lang w:val="en-US"/>
+              </w:rPr>
+              <w:t xml:space="preserve">Body: </w:t>
+            </w:r>
+            <w:r>
+              <w:rPr>
+                <w:lang w:val="en-US"/>
+              </w:rPr>
+              <w:t>{</w:t>
+            </w:r>
+            <w:r>
+              <w:rPr>
+                <w:lang w:val="en-US"/>
+              </w:rPr>
+              <w:t>}</w:t>
+            </w:r>
+          </w:p>
+          <w:p>
+            <w:pPr>
+              <w:rPr>
+                <w:lang w:val="en-US"/>
+              </w:rPr>
+            </w:pPr>
+          </w:p>
+        </w:tc>
+        <w:tc>
+          <w:tcPr>
+            <w:tcW w:w="4675" w:type="dxa"/>
+            <w:vMerge/>
+          </w:tcPr>
+          <w:p/>
+        </w:tc>
+      </w:tr>
+    </w:tbl>
+    <w:p>
+      <w:r>
+        <w:t>Επιστέφει</w:t>
+      </w:r>
+      <w:r>
+        <w:t xml:space="preserve"> </w:t>
+      </w:r>
+      <w:r>
+        <w:t xml:space="preserve">τα στατιστικά </w:t>
+      </w:r>
+      <w:r>
+        <w:t xml:space="preserve">του χρήστη </w:t>
+      </w:r>
+      <w:r>
+        <w:t>για τον τελευταίο χρόνο</w:t>
       </w:r>
       <w:r>
         <w:t>.</w:t>
@@ -42808,7 +44911,7 @@
 </file>
 
 <file path=customXml/itemProps1.xml><?xml version="1.0" encoding="utf-8"?>
-<ds:datastoreItem xmlns:ds="http://schemas.openxmlformats.org/officeDocument/2006/customXml" ds:itemID="{3BF9D572-EFB1-41FD-BAD0-4E41C7CAF632}">
+<ds:datastoreItem xmlns:ds="http://schemas.openxmlformats.org/officeDocument/2006/customXml" ds:itemID="{74E5BEF4-726C-4294-9BA0-753B5F1B1734}">
   <ds:schemaRefs>
     <ds:schemaRef ds:uri="http://schemas.openxmlformats.org/officeDocument/2006/bibliography"/>
   </ds:schemaRefs>

</xml_diff>